<commit_message>
Added an insurance table and insurance levels
</commit_message>
<xml_diff>
--- a/report/lanierTables.docx
+++ b/report/lanierTables.docx
@@ -513,7 +513,7 @@
                 <w:rFonts w:ascii="Calibri" w:hAnsi="Calibri"/>
                 <w:sz w:val="20"/>
               </w:rPr>
-              <w:t xml:space="default">Updated 2023-10-29</w:t>
+              <w:t xml:space="default">Updated 2023-10-31</w:t>
             </w:r>
           </w:p>
         </w:tc>
@@ -939,7 +939,7 @@
                 <w:rFonts w:ascii="Calibri" w:hAnsi="Calibri"/>
                 <w:sz w:val="20"/>
               </w:rPr>
-              <w:t xml:space="default">Updated 2023-10-29</w:t>
+              <w:t xml:space="default">Updated 2023-10-31</w:t>
             </w:r>
           </w:p>
         </w:tc>
@@ -1519,7 +1519,7 @@
                 <w:rFonts w:ascii="Calibri" w:hAnsi="Calibri"/>
                 <w:sz w:val="20"/>
               </w:rPr>
-              <w:t xml:space="default">Updated 2023-10-29</w:t>
+              <w:t xml:space="default">Updated 2023-10-31</w:t>
             </w:r>
           </w:p>
         </w:tc>
@@ -2022,7 +2022,7 @@
                 <w:rFonts w:ascii="Calibri" w:hAnsi="Calibri"/>
                 <w:sz w:val="20"/>
               </w:rPr>
-              <w:t xml:space="default">Updated 2023-10-29</w:t>
+              <w:t xml:space="default">Updated 2023-10-31</w:t>
             </w:r>
           </w:p>
         </w:tc>
@@ -2294,7 +2294,7 @@
                 <w:rFonts w:ascii="Calibri" w:hAnsi="Calibri"/>
                 <w:sz w:val="20"/>
               </w:rPr>
-              <w:t xml:space="default">Updated 2023-10-29</w:t>
+              <w:t xml:space="default">Updated 2023-10-31</w:t>
             </w:r>
           </w:p>
         </w:tc>
@@ -2643,7 +2643,7 @@
                 <w:rFonts w:ascii="Calibri" w:hAnsi="Calibri"/>
                 <w:sz w:val="20"/>
               </w:rPr>
-              <w:t xml:space="default">Updated 2023-10-29</w:t>
+              <w:t xml:space="default">Updated 2023-10-31</w:t>
             </w:r>
           </w:p>
         </w:tc>
@@ -2915,7 +2915,7 @@
                 <w:rFonts w:ascii="Calibri" w:hAnsi="Calibri"/>
                 <w:sz w:val="20"/>
               </w:rPr>
-              <w:t xml:space="default">Updated 2023-10-29</w:t>
+              <w:t xml:space="default">Updated 2023-10-31</w:t>
             </w:r>
           </w:p>
         </w:tc>
@@ -3341,7 +3341,7 @@
                 <w:rFonts w:ascii="Calibri" w:hAnsi="Calibri"/>
                 <w:sz w:val="20"/>
               </w:rPr>
-              <w:t xml:space="default">Updated 2023-10-29</w:t>
+              <w:t xml:space="default">Updated 2023-10-31</w:t>
             </w:r>
           </w:p>
         </w:tc>
@@ -3613,7 +3613,7 @@
                 <w:rFonts w:ascii="Calibri" w:hAnsi="Calibri"/>
                 <w:sz w:val="20"/>
               </w:rPr>
-              <w:t xml:space="default">Updated 2023-10-29</w:t>
+              <w:t xml:space="default">Updated 2023-10-31</w:t>
             </w:r>
           </w:p>
         </w:tc>
@@ -4039,7 +4039,7 @@
                 <w:rFonts w:ascii="Calibri" w:hAnsi="Calibri"/>
                 <w:sz w:val="20"/>
               </w:rPr>
-              <w:t xml:space="default">Updated 2023-10-29</w:t>
+              <w:t xml:space="default">Updated 2023-10-31</w:t>
             </w:r>
           </w:p>
         </w:tc>
@@ -4542,7 +4542,510 @@
                 <w:rFonts w:ascii="Calibri" w:hAnsi="Calibri"/>
                 <w:sz w:val="20"/>
               </w:rPr>
-              <w:t xml:space="default">Updated 2023-10-29</w:t>
+              <w:t xml:space="default">Updated 2023-10-31</w:t>
+            </w:r>
+          </w:p>
+        </w:tc>
+      </w:tr>
+    </w:tbl>
+    <w:p>
+      <w:pPr>
+        <w:pStyle w:val="BodyText"/>
+      </w:pPr>
+      <w:r>
+        <w:t xml:space="preserve">Insurance?</w:t>
+      </w:r>
+    </w:p>
+    <w:tbl xmlns:w="http://schemas.openxmlformats.org/wordprocessingml/2006/main" xmlns:wp="http://schemas.openxmlformats.org/drawingml/2006/wordprocessingDrawing" xmlns:r="http://schemas.openxmlformats.org/officeDocument/2006/relationships" xmlns:w14="http://schemas.microsoft.com/office/word/2010/wordml">
+      <w:tblPr>
+        <w:tblCellMar>
+          <w:top w:w="0" w:type="dxa"/>
+          <w:bottom w:w="0" w:type="dxa"/>
+          <w:start w:w="60" w:type="dxa"/>
+          <w:end w:w="60" w:type="dxa"/>
+        </w:tblCellMar>
+        <w:tblW w:type="auto" w:w="0"/>
+        <w:tblLook w:firstRow="0" w:lastRow="0" w:firstColumn="0" w:lastColumn="0" w:noHBand="0" w:noVBand="0"/>
+        <w:jc w:val="center"/>
+      </w:tblPr>
+      <w:tr>
+        <w:trPr>
+          <w:cantSplit/>
+          <w:tblHeader/>
+        </w:trPr>
+        <w:tc>
+          <w:tcPr>
+            <w:tcBorders>
+              <w:top w:val="single" w:sz="16" w:space="0" w:color="D3D3D3"/>
+              <w:bottom w:val="single" w:sz="16" w:space="0" w:color="D3D3D3"/>
+              <w:start w:val="single" w:space="0" w:color="D3D3D3"/>
+            </w:tcBorders>
+          </w:tcPr>
+          <w:p>
+            <w:pPr>
+              <w:spacing w:before="0" w:after="60"/>
+              <w:keepNext/>
+              <w:jc w:val="start"/>
+            </w:pPr>
+            <w:r>
+              <w:rPr>
+                <w:rFonts w:ascii="Calibri" w:hAnsi="Calibri"/>
+                <w:sz w:val="20"/>
+              </w:rPr>
+              <w:t xml:space="default">Response</w:t>
+            </w:r>
+          </w:p>
+        </w:tc>
+        <w:tc>
+          <w:tcPr>
+            <w:tcBorders>
+              <w:top w:val="single" w:sz="16" w:space="0" w:color="D3D3D3"/>
+              <w:bottom w:val="single" w:sz="16" w:space="0" w:color="D3D3D3"/>
+            </w:tcBorders>
+          </w:tcPr>
+          <w:p>
+            <w:pPr>
+              <w:spacing w:before="0" w:after="60"/>
+              <w:keepNext/>
+              <w:jc w:val="end"/>
+            </w:pPr>
+            <w:r>
+              <w:rPr>
+                <w:rFonts w:ascii="Calibri" w:hAnsi="Calibri"/>
+                <w:sz w:val="20"/>
+              </w:rPr>
+              <w:t xml:space="default">Count</w:t>
+            </w:r>
+          </w:p>
+        </w:tc>
+        <w:tc>
+          <w:tcPr>
+            <w:tcBorders>
+              <w:top w:val="single" w:sz="16" w:space="0" w:color="D3D3D3"/>
+              <w:bottom w:val="single" w:sz="16" w:space="0" w:color="D3D3D3"/>
+              <w:end w:val="single" w:space="0" w:color="D3D3D3"/>
+            </w:tcBorders>
+          </w:tcPr>
+          <w:p>
+            <w:pPr>
+              <w:spacing w:before="0" w:after="60"/>
+              <w:keepNext/>
+              <w:jc w:val="end"/>
+            </w:pPr>
+            <w:r>
+              <w:rPr>
+                <w:rFonts w:ascii="Calibri" w:hAnsi="Calibri"/>
+                <w:sz w:val="20"/>
+              </w:rPr>
+              <w:t xml:space="default">Percentage</w:t>
+            </w:r>
+          </w:p>
+        </w:tc>
+      </w:tr>
+      <w:tr>
+        <w:trPr>
+          <w:cantSplit/>
+        </w:trPr>
+        <w:tc>
+          <w:tcPr>
+            <w:tcBorders>
+              <w:top w:val="single" w:space="0" w:color="D3D3D3"/>
+              <w:bottom w:val="single" w:space="0" w:color="D3D3D3"/>
+              <w:start w:val="single" w:space="0" w:color="D3D3D3"/>
+              <w:end w:val="single" w:space="0" w:color="D3D3D3"/>
+            </w:tcBorders>
+          </w:tcPr>
+          <w:p>
+            <w:pPr>
+              <w:spacing w:before="0" w:after="60"/>
+              <w:keepNext/>
+              <w:jc w:val="start"/>
+            </w:pPr>
+            <w:r>
+              <w:rPr>
+                <w:rFonts w:ascii="Calibri" w:hAnsi="Calibri"/>
+                <w:sz w:val="20"/>
+              </w:rPr>
+              <w:t xml:space="default">Commercial Insurance</w:t>
+            </w:r>
+          </w:p>
+        </w:tc>
+        <w:tc>
+          <w:tcPr>
+            <w:tcBorders>
+              <w:top w:val="single" w:space="0" w:color="D3D3D3"/>
+              <w:bottom w:val="single" w:space="0" w:color="D3D3D3"/>
+              <w:start w:val="single" w:space="0" w:color="D3D3D3"/>
+              <w:end w:val="single" w:space="0" w:color="D3D3D3"/>
+            </w:tcBorders>
+          </w:tcPr>
+          <w:p>
+            <w:pPr>
+              <w:spacing w:before="0" w:after="60"/>
+              <w:keepNext/>
+              <w:jc w:val="end"/>
+            </w:pPr>
+            <w:r>
+              <w:rPr>
+                <w:rFonts w:ascii="Calibri" w:hAnsi="Calibri"/>
+                <w:sz w:val="20"/>
+              </w:rPr>
+              <w:t xml:space="default">60</w:t>
+            </w:r>
+          </w:p>
+        </w:tc>
+        <w:tc>
+          <w:tcPr>
+            <w:tcBorders>
+              <w:top w:val="single" w:space="0" w:color="D3D3D3"/>
+              <w:bottom w:val="single" w:space="0" w:color="D3D3D3"/>
+              <w:start w:val="single" w:space="0" w:color="D3D3D3"/>
+              <w:end w:val="single" w:space="0" w:color="D3D3D3"/>
+            </w:tcBorders>
+          </w:tcPr>
+          <w:p>
+            <w:pPr>
+              <w:spacing w:before="0" w:after="60"/>
+              <w:keepNext/>
+              <w:jc w:val="end"/>
+            </w:pPr>
+            <w:r>
+              <w:rPr>
+                <w:rFonts w:ascii="Calibri" w:hAnsi="Calibri"/>
+                <w:sz w:val="20"/>
+              </w:rPr>
+              <w:t xml:space="default">72.29</w:t>
+            </w:r>
+          </w:p>
+        </w:tc>
+      </w:tr>
+      <w:tr>
+        <w:trPr>
+          <w:cantSplit/>
+        </w:trPr>
+        <w:tc>
+          <w:tcPr>
+            <w:tcBorders>
+              <w:top w:val="single" w:space="0" w:color="D3D3D3"/>
+              <w:bottom w:val="single" w:space="0" w:color="D3D3D3"/>
+              <w:start w:val="single" w:space="0" w:color="D3D3D3"/>
+              <w:end w:val="single" w:space="0" w:color="D3D3D3"/>
+            </w:tcBorders>
+          </w:tcPr>
+          <w:p>
+            <w:pPr>
+              <w:spacing w:before="0" w:after="60"/>
+              <w:keepNext/>
+              <w:jc w:val="start"/>
+            </w:pPr>
+            <w:r>
+              <w:rPr>
+                <w:rFonts w:ascii="Calibri" w:hAnsi="Calibri"/>
+                <w:sz w:val="20"/>
+              </w:rPr>
+              <w:t xml:space="default">Medicare</w:t>
+            </w:r>
+          </w:p>
+        </w:tc>
+        <w:tc>
+          <w:tcPr>
+            <w:tcBorders>
+              <w:top w:val="single" w:space="0" w:color="D3D3D3"/>
+              <w:bottom w:val="single" w:space="0" w:color="D3D3D3"/>
+              <w:start w:val="single" w:space="0" w:color="D3D3D3"/>
+              <w:end w:val="single" w:space="0" w:color="D3D3D3"/>
+            </w:tcBorders>
+          </w:tcPr>
+          <w:p>
+            <w:pPr>
+              <w:spacing w:before="0" w:after="60"/>
+              <w:keepNext/>
+              <w:jc w:val="end"/>
+            </w:pPr>
+            <w:r>
+              <w:rPr>
+                <w:rFonts w:ascii="Calibri" w:hAnsi="Calibri"/>
+                <w:sz w:val="20"/>
+              </w:rPr>
+              <w:t xml:space="default">7</w:t>
+            </w:r>
+          </w:p>
+        </w:tc>
+        <w:tc>
+          <w:tcPr>
+            <w:tcBorders>
+              <w:top w:val="single" w:space="0" w:color="D3D3D3"/>
+              <w:bottom w:val="single" w:space="0" w:color="D3D3D3"/>
+              <w:start w:val="single" w:space="0" w:color="D3D3D3"/>
+              <w:end w:val="single" w:space="0" w:color="D3D3D3"/>
+            </w:tcBorders>
+          </w:tcPr>
+          <w:p>
+            <w:pPr>
+              <w:spacing w:before="0" w:after="60"/>
+              <w:keepNext/>
+              <w:jc w:val="end"/>
+            </w:pPr>
+            <w:r>
+              <w:rPr>
+                <w:rFonts w:ascii="Calibri" w:hAnsi="Calibri"/>
+                <w:sz w:val="20"/>
+              </w:rPr>
+              <w:t xml:space="default">8.43</w:t>
+            </w:r>
+          </w:p>
+        </w:tc>
+      </w:tr>
+      <w:tr>
+        <w:trPr>
+          <w:cantSplit/>
+        </w:trPr>
+        <w:tc>
+          <w:tcPr>
+            <w:tcBorders>
+              <w:top w:val="single" w:space="0" w:color="D3D3D3"/>
+              <w:bottom w:val="single" w:space="0" w:color="D3D3D3"/>
+              <w:start w:val="single" w:space="0" w:color="D3D3D3"/>
+              <w:end w:val="single" w:space="0" w:color="D3D3D3"/>
+            </w:tcBorders>
+          </w:tcPr>
+          <w:p>
+            <w:pPr>
+              <w:spacing w:before="0" w:after="60"/>
+              <w:keepNext/>
+              <w:jc w:val="start"/>
+            </w:pPr>
+            <w:r>
+              <w:rPr>
+                <w:rFonts w:ascii="Calibri" w:hAnsi="Calibri"/>
+                <w:sz w:val="20"/>
+              </w:rPr>
+              <w:t xml:space="default">Medicare Advantage</w:t>
+            </w:r>
+          </w:p>
+        </w:tc>
+        <w:tc>
+          <w:tcPr>
+            <w:tcBorders>
+              <w:top w:val="single" w:space="0" w:color="D3D3D3"/>
+              <w:bottom w:val="single" w:space="0" w:color="D3D3D3"/>
+              <w:start w:val="single" w:space="0" w:color="D3D3D3"/>
+              <w:end w:val="single" w:space="0" w:color="D3D3D3"/>
+            </w:tcBorders>
+          </w:tcPr>
+          <w:p>
+            <w:pPr>
+              <w:spacing w:before="0" w:after="60"/>
+              <w:keepNext/>
+              <w:jc w:val="end"/>
+            </w:pPr>
+            <w:r>
+              <w:rPr>
+                <w:rFonts w:ascii="Calibri" w:hAnsi="Calibri"/>
+                <w:sz w:val="20"/>
+              </w:rPr>
+              <w:t xml:space="default">4</w:t>
+            </w:r>
+          </w:p>
+        </w:tc>
+        <w:tc>
+          <w:tcPr>
+            <w:tcBorders>
+              <w:top w:val="single" w:space="0" w:color="D3D3D3"/>
+              <w:bottom w:val="single" w:space="0" w:color="D3D3D3"/>
+              <w:start w:val="single" w:space="0" w:color="D3D3D3"/>
+              <w:end w:val="single" w:space="0" w:color="D3D3D3"/>
+            </w:tcBorders>
+          </w:tcPr>
+          <w:p>
+            <w:pPr>
+              <w:spacing w:before="0" w:after="60"/>
+              <w:keepNext/>
+              <w:jc w:val="end"/>
+            </w:pPr>
+            <w:r>
+              <w:rPr>
+                <w:rFonts w:ascii="Calibri" w:hAnsi="Calibri"/>
+                <w:sz w:val="20"/>
+              </w:rPr>
+              <w:t xml:space="default">4.82</w:t>
+            </w:r>
+          </w:p>
+        </w:tc>
+      </w:tr>
+      <w:tr>
+        <w:trPr>
+          <w:cantSplit/>
+        </w:trPr>
+        <w:tc>
+          <w:tcPr>
+            <w:tcBorders>
+              <w:top w:val="single" w:space="0" w:color="D3D3D3"/>
+              <w:bottom w:val="single" w:space="0" w:color="D3D3D3"/>
+              <w:start w:val="single" w:space="0" w:color="D3D3D3"/>
+              <w:end w:val="single" w:space="0" w:color="D3D3D3"/>
+            </w:tcBorders>
+          </w:tcPr>
+          <w:p>
+            <w:pPr>
+              <w:spacing w:before="0" w:after="60"/>
+              <w:keepNext/>
+              <w:jc w:val="start"/>
+            </w:pPr>
+            <w:r>
+              <w:rPr>
+                <w:rFonts w:ascii="Calibri" w:hAnsi="Calibri"/>
+                <w:sz w:val="20"/>
+              </w:rPr>
+              <w:t xml:space="default">Medicaid</w:t>
+            </w:r>
+          </w:p>
+        </w:tc>
+        <w:tc>
+          <w:tcPr>
+            <w:tcBorders>
+              <w:top w:val="single" w:space="0" w:color="D3D3D3"/>
+              <w:bottom w:val="single" w:space="0" w:color="D3D3D3"/>
+              <w:start w:val="single" w:space="0" w:color="D3D3D3"/>
+              <w:end w:val="single" w:space="0" w:color="D3D3D3"/>
+            </w:tcBorders>
+          </w:tcPr>
+          <w:p>
+            <w:pPr>
+              <w:spacing w:before="0" w:after="60"/>
+              <w:keepNext/>
+              <w:jc w:val="end"/>
+            </w:pPr>
+            <w:r>
+              <w:rPr>
+                <w:rFonts w:ascii="Calibri" w:hAnsi="Calibri"/>
+                <w:sz w:val="20"/>
+              </w:rPr>
+              <w:t xml:space="default">7</w:t>
+            </w:r>
+          </w:p>
+        </w:tc>
+        <w:tc>
+          <w:tcPr>
+            <w:tcBorders>
+              <w:top w:val="single" w:space="0" w:color="D3D3D3"/>
+              <w:bottom w:val="single" w:space="0" w:color="D3D3D3"/>
+              <w:start w:val="single" w:space="0" w:color="D3D3D3"/>
+              <w:end w:val="single" w:space="0" w:color="D3D3D3"/>
+            </w:tcBorders>
+          </w:tcPr>
+          <w:p>
+            <w:pPr>
+              <w:spacing w:before="0" w:after="60"/>
+              <w:keepNext/>
+              <w:jc w:val="end"/>
+            </w:pPr>
+            <w:r>
+              <w:rPr>
+                <w:rFonts w:ascii="Calibri" w:hAnsi="Calibri"/>
+                <w:sz w:val="20"/>
+              </w:rPr>
+              <w:t xml:space="default">8.43</w:t>
+            </w:r>
+          </w:p>
+        </w:tc>
+      </w:tr>
+      <w:tr>
+        <w:trPr>
+          <w:cantSplit/>
+        </w:trPr>
+        <w:tc>
+          <w:tcPr>
+            <w:tcBorders>
+              <w:top w:val="single" w:space="0" w:color="D3D3D3"/>
+              <w:bottom w:val="single" w:space="0" w:color="D3D3D3"/>
+              <w:start w:val="single" w:space="0" w:color="D3D3D3"/>
+              <w:end w:val="single" w:space="0" w:color="D3D3D3"/>
+            </w:tcBorders>
+          </w:tcPr>
+          <w:p>
+            <w:pPr>
+              <w:spacing w:before="0" w:after="60"/>
+              <w:keepNext/>
+              <w:jc w:val="start"/>
+            </w:pPr>
+            <w:r>
+              <w:rPr>
+                <w:rFonts w:ascii="Calibri" w:hAnsi="Calibri"/>
+                <w:sz w:val="20"/>
+              </w:rPr>
+              <w:t xml:space="default">Self-Pay (No Insurance)</w:t>
+            </w:r>
+          </w:p>
+        </w:tc>
+        <w:tc>
+          <w:tcPr>
+            <w:tcBorders>
+              <w:top w:val="single" w:space="0" w:color="D3D3D3"/>
+              <w:bottom w:val="single" w:space="0" w:color="D3D3D3"/>
+              <w:start w:val="single" w:space="0" w:color="D3D3D3"/>
+              <w:end w:val="single" w:space="0" w:color="D3D3D3"/>
+            </w:tcBorders>
+          </w:tcPr>
+          <w:p>
+            <w:pPr>
+              <w:spacing w:before="0" w:after="60"/>
+              <w:keepNext/>
+              <w:jc w:val="end"/>
+            </w:pPr>
+            <w:r>
+              <w:rPr>
+                <w:rFonts w:ascii="Calibri" w:hAnsi="Calibri"/>
+                <w:sz w:val="20"/>
+              </w:rPr>
+              <w:t xml:space="default">5</w:t>
+            </w:r>
+          </w:p>
+        </w:tc>
+        <w:tc>
+          <w:tcPr>
+            <w:tcBorders>
+              <w:top w:val="single" w:space="0" w:color="D3D3D3"/>
+              <w:bottom w:val="single" w:space="0" w:color="D3D3D3"/>
+              <w:start w:val="single" w:space="0" w:color="D3D3D3"/>
+              <w:end w:val="single" w:space="0" w:color="D3D3D3"/>
+            </w:tcBorders>
+          </w:tcPr>
+          <w:p>
+            <w:pPr>
+              <w:spacing w:before="0" w:after="60"/>
+              <w:keepNext/>
+              <w:jc w:val="end"/>
+            </w:pPr>
+            <w:r>
+              <w:rPr>
+                <w:rFonts w:ascii="Calibri" w:hAnsi="Calibri"/>
+                <w:sz w:val="20"/>
+              </w:rPr>
+              <w:t xml:space="default">6.02</w:t>
+            </w:r>
+          </w:p>
+        </w:tc>
+      </w:tr>
+      <w:tr>
+        <w:trPr>
+          <w:cantSplit/>
+        </w:trPr>
+        <w:tc>
+          <w:tcPr>
+            <w:gridSpan w:val="3"/>
+          </w:tcPr>
+          <w:p>
+            <w:pPr>
+              <w:spacing w:before="0" w:after="60"/>
+              <w:keepNext/>
+            </w:pPr>
+            <w:r>
+              <w:rPr>
+                <w:rFonts w:ascii="Calibri" w:hAnsi="Calibri"/>
+                <w:sz w:val="20"/>
+              </w:rPr>
+              <w:t xml:space="default">Updated 2023-10-31</w:t>
             </w:r>
           </w:p>
         </w:tc>

</xml_diff>